<commit_message>
Transaction with Save Points
</commit_message>
<xml_diff>
--- a/DataBase Major Work/DataBaseWorkLinks.docx
+++ b/DataBase Major Work/DataBaseWorkLinks.docx
@@ -589,25 +589,145 @@
           <w:szCs w:val="24"/>
           <w:lang w:val="en-US"/>
         </w:rPr>
-        <w:t>https://chat.deepseek.com/a/chat/s/6bf93</w:t>
+        <w:t xml:space="preserve">https://chat.deepseek.com/a/chat/s/6bf93cad-d40e-4eda-a0be-1d1c89580acd </w:t>
+      </w:r>
+      <w:r>
+        <w:rPr>
+          <w:rFonts w:hint="default" w:ascii="Times New Roman" w:hAnsi="Times New Roman" w:cs="Times New Roman"/>
+          <w:b/>
+          <w:bCs/>
+          <w:sz w:val="24"/>
+          <w:szCs w:val="24"/>
+          <w:lang w:val="en-US"/>
+        </w:rPr>
+        <w:fldChar w:fldCharType="end"/>
+      </w:r>
+    </w:p>
+    <w:p>
+      <w:pPr>
+        <w:numPr>
+          <w:ilvl w:val="0"/>
+          <w:numId w:val="0"/>
+        </w:numPr>
+        <w:ind w:leftChars="0"/>
+        <w:jc w:val="both"/>
+        <w:rPr>
+          <w:rFonts w:hint="default" w:ascii="Times New Roman" w:hAnsi="Times New Roman" w:cs="Times New Roman"/>
+          <w:b/>
+          <w:bCs/>
+          <w:sz w:val="24"/>
+          <w:szCs w:val="24"/>
+          <w:lang w:val="en-US"/>
+        </w:rPr>
+      </w:pPr>
+    </w:p>
+    <w:p>
+      <w:pPr>
+        <w:numPr>
+          <w:ilvl w:val="0"/>
+          <w:numId w:val="1"/>
+        </w:numPr>
+        <w:ind w:left="0" w:leftChars="0" w:firstLine="0" w:firstLineChars="0"/>
+        <w:jc w:val="both"/>
+        <w:rPr>
+          <w:rFonts w:hint="default" w:ascii="Times New Roman" w:hAnsi="Times New Roman"/>
+          <w:b/>
+          <w:bCs/>
+          <w:sz w:val="28"/>
+          <w:szCs w:val="28"/>
+          <w:lang w:val="en-US"/>
+        </w:rPr>
+      </w:pPr>
+      <w:r>
+        <w:rPr>
+          <w:rFonts w:hint="default" w:ascii="Times New Roman" w:hAnsi="Times New Roman"/>
+          <w:b/>
+          <w:bCs/>
+          <w:sz w:val="28"/>
+          <w:szCs w:val="28"/>
+          <w:lang w:val="en-US"/>
+        </w:rPr>
+        <w:t>Database Normalization,Dependencies,Anomalies</w:t>
+      </w:r>
+    </w:p>
+    <w:p>
+      <w:pPr>
+        <w:numPr>
+          <w:numId w:val="0"/>
+        </w:numPr>
+        <w:ind w:leftChars="0"/>
+        <w:jc w:val="both"/>
+        <w:rPr>
+          <w:rFonts w:hint="default" w:ascii="Times New Roman" w:hAnsi="Times New Roman"/>
+          <w:b/>
+          <w:bCs/>
+          <w:sz w:val="24"/>
+          <w:szCs w:val="24"/>
+          <w:lang w:val="en-US"/>
+        </w:rPr>
+      </w:pPr>
+      <w:r>
+        <w:rPr>
+          <w:rFonts w:hint="default" w:ascii="Times New Roman" w:hAnsi="Times New Roman"/>
+          <w:b/>
+          <w:bCs/>
+          <w:sz w:val="24"/>
+          <w:szCs w:val="24"/>
+          <w:lang w:val="en-US"/>
+        </w:rPr>
+        <w:fldChar w:fldCharType="begin"/>
+      </w:r>
+      <w:r>
+        <w:rPr>
+          <w:rFonts w:hint="default" w:ascii="Times New Roman" w:hAnsi="Times New Roman"/>
+          <w:b/>
+          <w:bCs/>
+          <w:sz w:val="24"/>
+          <w:szCs w:val="24"/>
+          <w:lang w:val="en-US"/>
+        </w:rPr>
+        <w:instrText xml:space="preserve"> HYPERLINK "https://chat.deepseek.com/a/chat/s/b8154bd6-c56a-4bfd-8035-501658d46981 " </w:instrText>
+      </w:r>
+      <w:r>
+        <w:rPr>
+          <w:rFonts w:hint="default" w:ascii="Times New Roman" w:hAnsi="Times New Roman"/>
+          <w:b/>
+          <w:bCs/>
+          <w:sz w:val="24"/>
+          <w:szCs w:val="24"/>
+          <w:lang w:val="en-US"/>
+        </w:rPr>
+        <w:fldChar w:fldCharType="separate"/>
+      </w:r>
+      <w:r>
+        <w:rPr>
+          <w:rStyle w:val="4"/>
+          <w:rFonts w:hint="default" w:ascii="Times New Roman" w:hAnsi="Times New Roman"/>
+          <w:b/>
+          <w:bCs/>
+          <w:sz w:val="24"/>
+          <w:szCs w:val="24"/>
+          <w:lang w:val="en-US"/>
+        </w:rPr>
+        <w:t>https://chat.deepseek.com/a/chat/s/b8</w:t>
       </w:r>
       <w:bookmarkStart w:id="0" w:name="_GoBack"/>
       <w:bookmarkEnd w:id="0"/>
       <w:r>
         <w:rPr>
           <w:rStyle w:val="4"/>
-          <w:rFonts w:hint="default" w:ascii="Times New Roman" w:hAnsi="Times New Roman" w:cs="Times New Roman"/>
-          <w:b/>
-          <w:bCs/>
-          <w:sz w:val="24"/>
-          <w:szCs w:val="24"/>
-          <w:lang w:val="en-US"/>
-        </w:rPr>
-        <w:t xml:space="preserve">cad-d40e-4eda-a0be-1d1c89580acd </w:t>
-      </w:r>
-      <w:r>
-        <w:rPr>
-          <w:rFonts w:hint="default" w:ascii="Times New Roman" w:hAnsi="Times New Roman" w:cs="Times New Roman"/>
+          <w:rFonts w:hint="default" w:ascii="Times New Roman" w:hAnsi="Times New Roman"/>
+          <w:b/>
+          <w:bCs/>
+          <w:sz w:val="24"/>
+          <w:szCs w:val="24"/>
+          <w:lang w:val="en-US"/>
+        </w:rPr>
+        <w:t xml:space="preserve">154bd6-c56a-4bfd-8035-501658d46981 </w:t>
+      </w:r>
+      <w:r>
+        <w:rPr>
+          <w:rFonts w:hint="default" w:ascii="Times New Roman" w:hAnsi="Times New Roman"/>
           <w:b/>
           <w:bCs/>
           <w:sz w:val="24"/>

</xml_diff>